<commit_message>
Ajout de la fonction qui permettra au joueur de voir sa progression : simple affichage d'une map de fond (ajouter son zoom en fonction de la taille de l'écran)
</commit_message>
<xml_diff>
--- a/referencement_erreur.docx
+++ b/referencement_erreur.docx
@@ -17,43 +17,7 @@
           <w:sz w:val="36"/>
           <w:szCs w:val="36"/>
         </w:rPr>
-        <w:t>Code des Erreurs de ‘</w:t>
-      </w:r>
-      <w:proofErr w:type="spellStart"/>
-      <w:r>
-        <w:rPr>
-          <w:color w:val="FF0000"/>
-          <w:sz w:val="36"/>
-          <w:szCs w:val="36"/>
-        </w:rPr>
-        <w:t>Space</w:t>
-      </w:r>
-      <w:proofErr w:type="spellEnd"/>
-      <w:r>
-        <w:rPr>
-          <w:color w:val="FF0000"/>
-          <w:sz w:val="36"/>
-          <w:szCs w:val="36"/>
-        </w:rPr>
-        <w:t xml:space="preserve"> </w:t>
-      </w:r>
-      <w:proofErr w:type="spellStart"/>
-      <w:r>
-        <w:rPr>
-          <w:color w:val="FF0000"/>
-          <w:sz w:val="36"/>
-          <w:szCs w:val="36"/>
-        </w:rPr>
-        <w:t>Insaders</w:t>
-      </w:r>
-      <w:proofErr w:type="spellEnd"/>
-      <w:r>
-        <w:rPr>
-          <w:color w:val="FF0000"/>
-          <w:sz w:val="36"/>
-          <w:szCs w:val="36"/>
-        </w:rPr>
-        <w:t>’</w:t>
+        <w:t>Code des Erreurs de ‘Space Insaders’</w:t>
       </w:r>
     </w:p>
     <w:p>
@@ -126,13 +90,8 @@
               <w:jc w:val="center"/>
               <w:cnfStyle w:val="100000000000"/>
             </w:pPr>
-            <w:proofErr w:type="spellStart"/>
-            <w:r>
-              <w:t>Signfication</w:t>
-            </w:r>
-            <w:proofErr w:type="spellEnd"/>
-            <w:r>
-              <w:t xml:space="preserve"> des erreurs</w:t>
+            <w:r>
+              <w:t>Signfication des erreurs</w:t>
             </w:r>
           </w:p>
         </w:tc>
@@ -569,6 +528,12 @@
                 <w:color w:val="000000" w:themeColor="text1"/>
               </w:rPr>
             </w:pPr>
+            <w:r>
+              <w:rPr>
+                <w:color w:val="000000" w:themeColor="text1"/>
+              </w:rPr>
+              <w:t>106</w:t>
+            </w:r>
           </w:p>
         </w:tc>
         <w:tc>
@@ -585,6 +550,27 @@
             <w:pPr>
               <w:cnfStyle w:val="000000000000"/>
             </w:pPr>
+            <w:r>
+              <w:t>Le fichier ‘</w:t>
+            </w:r>
+            <w:r>
+              <w:rPr>
+                <w:b/>
+              </w:rPr>
+              <w:t>images/map_fond_campagne</w:t>
+            </w:r>
+            <w:r>
+              <w:rPr>
+                <w:b/>
+              </w:rPr>
+              <w:t>.png</w:t>
+            </w:r>
+            <w:r>
+              <w:t xml:space="preserve">‘ est </w:t>
+            </w:r>
+            <w:r>
+              <w:t>introuvable</w:t>
+            </w:r>
           </w:p>
         </w:tc>
       </w:tr>
@@ -609,12 +595,6 @@
                 <w:color w:val="000000" w:themeColor="text1"/>
               </w:rPr>
             </w:pPr>
-            <w:r>
-              <w:rPr>
-                <w:color w:val="000000" w:themeColor="text1"/>
-              </w:rPr>
-              <w:t>2--</w:t>
-            </w:r>
           </w:p>
         </w:tc>
         <w:tc>
@@ -631,9 +611,6 @@
             <w:pPr>
               <w:cnfStyle w:val="000000100000"/>
             </w:pPr>
-            <w:r>
-              <w:t>Erreur de chargement de polices</w:t>
-            </w:r>
           </w:p>
         </w:tc>
       </w:tr>
@@ -659,7 +636,7 @@
               <w:rPr>
                 <w:color w:val="000000" w:themeColor="text1"/>
               </w:rPr>
-              <w:t>201</w:t>
+              <w:t>2--</w:t>
             </w:r>
           </w:p>
         </w:tc>
@@ -678,16 +655,7 @@
               <w:cnfStyle w:val="000000000000"/>
             </w:pPr>
             <w:r>
-              <w:t>Le fichier ‘</w:t>
-            </w:r>
-            <w:r>
-              <w:rPr>
-                <w:b/>
-              </w:rPr>
-              <w:t>polices/coalition.ttf</w:t>
-            </w:r>
-            <w:r>
-              <w:t>’ est introuvable</w:t>
+              <w:t>Erreur de chargement de polices</w:t>
             </w:r>
           </w:p>
         </w:tc>
@@ -717,7 +685,7 @@
               <w:rPr>
                 <w:color w:val="000000" w:themeColor="text1"/>
               </w:rPr>
-              <w:t>202</w:t>
+              <w:t>201</w:t>
             </w:r>
           </w:p>
         </w:tc>
@@ -735,19 +703,14 @@
             <w:pPr>
               <w:cnfStyle w:val="000000100000"/>
             </w:pPr>
-            <w:proofErr w:type="spellStart"/>
-            <w:r>
-              <w:t>Lefichier</w:t>
-            </w:r>
-            <w:proofErr w:type="spellEnd"/>
-            <w:r>
-              <w:t xml:space="preserve"> ‘</w:t>
+            <w:r>
+              <w:t>Le fichier ‘</w:t>
             </w:r>
             <w:r>
               <w:rPr>
                 <w:b/>
               </w:rPr>
-              <w:t>polices/geo_sans_light.ttf</w:t>
+              <w:t>polices/coalition.ttf</w:t>
             </w:r>
             <w:r>
               <w:t>’ est introuvable</w:t>
@@ -773,6 +736,12 @@
                 <w:color w:val="000000" w:themeColor="text1"/>
               </w:rPr>
             </w:pPr>
+            <w:r>
+              <w:rPr>
+                <w:color w:val="000000" w:themeColor="text1"/>
+              </w:rPr>
+              <w:t>202</w:t>
+            </w:r>
           </w:p>
         </w:tc>
         <w:tc>
@@ -789,6 +758,18 @@
             <w:pPr>
               <w:cnfStyle w:val="000000000000"/>
             </w:pPr>
+            <w:r>
+              <w:t>Lefichier ‘</w:t>
+            </w:r>
+            <w:r>
+              <w:rPr>
+                <w:b/>
+              </w:rPr>
+              <w:t>polices/geo_sans_light.ttf</w:t>
+            </w:r>
+            <w:r>
+              <w:t>’ est introuvable</w:t>
+            </w:r>
           </w:p>
         </w:tc>
       </w:tr>
@@ -813,12 +794,6 @@
                 <w:color w:val="000000" w:themeColor="text1"/>
               </w:rPr>
             </w:pPr>
-            <w:r>
-              <w:rPr>
-                <w:color w:val="000000" w:themeColor="text1"/>
-              </w:rPr>
-              <w:t>3--</w:t>
-            </w:r>
           </w:p>
         </w:tc>
         <w:tc>
@@ -835,9 +810,6 @@
             <w:pPr>
               <w:cnfStyle w:val="000000100000"/>
             </w:pPr>
-            <w:r>
-              <w:t>Erreur de code (PS : ces erreurs ne sont pas censés arrivés)</w:t>
-            </w:r>
           </w:p>
         </w:tc>
       </w:tr>
@@ -863,7 +835,7 @@
               <w:rPr>
                 <w:color w:val="000000" w:themeColor="text1"/>
               </w:rPr>
-              <w:t>301</w:t>
+              <w:t>3--</w:t>
             </w:r>
           </w:p>
         </w:tc>
@@ -882,18 +854,7 @@
               <w:cnfStyle w:val="000000000000"/>
             </w:pPr>
             <w:r>
-              <w:t xml:space="preserve">Le menu n’a </w:t>
-            </w:r>
-            <w:proofErr w:type="spellStart"/>
-            <w:r>
-              <w:t>recuperer</w:t>
-            </w:r>
-            <w:proofErr w:type="spellEnd"/>
-            <w:r>
-              <w:t xml:space="preserve"> aucune action cohérente (mauvaise gestion de l’</w:t>
-            </w:r>
-            <w:r>
-              <w:t>endroit du clic ou bien une des surface chargée est NULL)</w:t>
+              <w:t>Erreur de code (PS : ces erreurs ne sont pas censés arrivés)</w:t>
             </w:r>
           </w:p>
         </w:tc>
@@ -923,7 +884,7 @@
               <w:rPr>
                 <w:color w:val="000000" w:themeColor="text1"/>
               </w:rPr>
-              <w:t>302-326</w:t>
+              <w:t>301</w:t>
             </w:r>
           </w:p>
         </w:tc>
@@ -942,31 +903,10 @@
               <w:cnfStyle w:val="000000100000"/>
             </w:pPr>
             <w:r>
-              <w:t xml:space="preserve">Erreur lors du </w:t>
-            </w:r>
-            <w:proofErr w:type="spellStart"/>
-            <w:r>
-              <w:t>blitting</w:t>
-            </w:r>
-            <w:proofErr w:type="spellEnd"/>
-            <w:r>
-              <w:t xml:space="preserve"> de l’explosion vers le </w:t>
-            </w:r>
-            <w:proofErr w:type="spellStart"/>
-            <w:r>
-              <w:t>sprite</w:t>
-            </w:r>
-            <w:proofErr w:type="spellEnd"/>
-            <w:r>
-              <w:t xml:space="preserve"> n</w:t>
-            </w:r>
-            <w:proofErr w:type="gramStart"/>
-            <w:r>
-              <w:t>°(</w:t>
-            </w:r>
-            <w:proofErr w:type="gramEnd"/>
-            <w:r>
-              <w:t>erreur-302) de la structure d’explosion</w:t>
+              <w:t>Le menu n’a recuperer aucune action cohérente (mauvaise gestion de l’</w:t>
+            </w:r>
+            <w:r>
+              <w:t>endroit du clic ou bien une des surface chargée est NULL)</w:t>
             </w:r>
           </w:p>
         </w:tc>
@@ -979,6 +919,55 @@
             <w:tcBorders>
               <w:top w:val="single" w:sz="4" w:space="0" w:color="4F6228" w:themeColor="accent3" w:themeShade="80"/>
               <w:left w:val="single" w:sz="4" w:space="0" w:color="76923C" w:themeColor="accent3" w:themeShade="BF"/>
+              <w:bottom w:val="single" w:sz="4" w:space="0" w:color="4F6228" w:themeColor="accent3" w:themeShade="80"/>
+              <w:right w:val="single" w:sz="4" w:space="0" w:color="76923C" w:themeColor="accent3" w:themeShade="BF"/>
+            </w:tcBorders>
+          </w:tcPr>
+          <w:p>
+            <w:pPr>
+              <w:rPr>
+                <w:color w:val="000000" w:themeColor="text1"/>
+              </w:rPr>
+            </w:pPr>
+            <w:r>
+              <w:rPr>
+                <w:color w:val="000000" w:themeColor="text1"/>
+              </w:rPr>
+              <w:t>302-326</w:t>
+            </w:r>
+          </w:p>
+        </w:tc>
+        <w:tc>
+          <w:tcPr>
+            <w:tcW w:w="8111" w:type="dxa"/>
+            <w:tcBorders>
+              <w:top w:val="single" w:sz="4" w:space="0" w:color="4F6228" w:themeColor="accent3" w:themeShade="80"/>
+              <w:left w:val="single" w:sz="4" w:space="0" w:color="76923C" w:themeColor="accent3" w:themeShade="BF"/>
+              <w:bottom w:val="single" w:sz="4" w:space="0" w:color="4F6228" w:themeColor="accent3" w:themeShade="80"/>
+              <w:right w:val="single" w:sz="4" w:space="0" w:color="76923C" w:themeColor="accent3" w:themeShade="BF"/>
+            </w:tcBorders>
+          </w:tcPr>
+          <w:p>
+            <w:pPr>
+              <w:cnfStyle w:val="000000000000"/>
+            </w:pPr>
+            <w:r>
+              <w:t>Erreur lors du blitting de l’explosion vers le sprite n°(erreur-302) de la structure d’explosion</w:t>
+            </w:r>
+          </w:p>
+        </w:tc>
+      </w:tr>
+      <w:tr>
+        <w:trPr>
+          <w:cnfStyle w:val="000000100000"/>
+        </w:trPr>
+        <w:tc>
+          <w:tcPr>
+            <w:cnfStyle w:val="001000000000"/>
+            <w:tcW w:w="1101" w:type="dxa"/>
+            <w:tcBorders>
+              <w:top w:val="single" w:sz="4" w:space="0" w:color="4F6228" w:themeColor="accent3" w:themeShade="80"/>
+              <w:left w:val="single" w:sz="4" w:space="0" w:color="76923C" w:themeColor="accent3" w:themeShade="BF"/>
               <w:bottom w:val="single" w:sz="4" w:space="0" w:color="76923C" w:themeColor="accent3" w:themeShade="BF"/>
               <w:right w:val="single" w:sz="4" w:space="0" w:color="76923C" w:themeColor="accent3" w:themeShade="BF"/>
             </w:tcBorders>
@@ -1003,7 +992,7 @@
           </w:tcPr>
           <w:p>
             <w:pPr>
-              <w:cnfStyle w:val="000000000000"/>
+              <w:cnfStyle w:val="000000100000"/>
             </w:pPr>
           </w:p>
         </w:tc>

</xml_diff>

<commit_message>
ajout & implémentation bouclier ia sur une seule ressource graphique
</commit_message>
<xml_diff>
--- a/referencement_erreur.docx
+++ b/referencement_erreur.docx
@@ -126,13 +126,14 @@
               <w:jc w:val="center"/>
               <w:cnfStyle w:val="100000000000"/>
             </w:pPr>
-            <w:proofErr w:type="spellStart"/>
-            <w:r>
-              <w:t>Signfication</w:t>
-            </w:r>
-            <w:proofErr w:type="spellEnd"/>
-            <w:r>
-              <w:t xml:space="preserve"> des erreurs</w:t>
+            <w:r>
+              <w:t>Sign</w:t>
+            </w:r>
+            <w:r>
+              <w:t>i</w:t>
+            </w:r>
+            <w:r>
+              <w:t>fication des erreurs</w:t>
             </w:r>
           </w:p>
         </w:tc>
@@ -548,6 +549,116 @@
             <w:r>
               <w:t>introuvable</w:t>
             </w:r>
+          </w:p>
+        </w:tc>
+      </w:tr>
+      <w:tr>
+        <w:tc>
+          <w:tcPr>
+            <w:cnfStyle w:val="001000000000"/>
+            <w:tcW w:w="1101" w:type="dxa"/>
+            <w:tcBorders>
+              <w:top w:val="single" w:sz="4" w:space="0" w:color="4F6228" w:themeColor="accent3" w:themeShade="80"/>
+              <w:left w:val="single" w:sz="4" w:space="0" w:color="76923C" w:themeColor="accent3" w:themeShade="BF"/>
+              <w:bottom w:val="single" w:sz="4" w:space="0" w:color="4F6228" w:themeColor="accent3" w:themeShade="80"/>
+              <w:right w:val="single" w:sz="4" w:space="0" w:color="76923C" w:themeColor="accent3" w:themeShade="BF"/>
+            </w:tcBorders>
+          </w:tcPr>
+          <w:p>
+            <w:pPr>
+              <w:rPr>
+                <w:color w:val="000000" w:themeColor="text1"/>
+              </w:rPr>
+            </w:pPr>
+            <w:r>
+              <w:rPr>
+                <w:color w:val="000000" w:themeColor="text1"/>
+              </w:rPr>
+              <w:t>106</w:t>
+            </w:r>
+          </w:p>
+        </w:tc>
+        <w:tc>
+          <w:tcPr>
+            <w:tcW w:w="8111" w:type="dxa"/>
+            <w:tcBorders>
+              <w:top w:val="single" w:sz="4" w:space="0" w:color="4F6228" w:themeColor="accent3" w:themeShade="80"/>
+              <w:left w:val="single" w:sz="4" w:space="0" w:color="76923C" w:themeColor="accent3" w:themeShade="BF"/>
+              <w:bottom w:val="single" w:sz="4" w:space="0" w:color="4F6228" w:themeColor="accent3" w:themeShade="80"/>
+              <w:right w:val="single" w:sz="4" w:space="0" w:color="76923C" w:themeColor="accent3" w:themeShade="BF"/>
+            </w:tcBorders>
+          </w:tcPr>
+          <w:p>
+            <w:pPr>
+              <w:cnfStyle w:val="000000000000"/>
+            </w:pPr>
+            <w:r>
+              <w:t>Le fichier ‘</w:t>
+            </w:r>
+            <w:r>
+              <w:rPr>
+                <w:b/>
+              </w:rPr>
+              <w:t>images/</w:t>
+            </w:r>
+            <w:r>
+              <w:rPr>
+                <w:b/>
+              </w:rPr>
+              <w:t>ia_bouclier.jpg</w:t>
+            </w:r>
+            <w:r>
+              <w:t xml:space="preserve">‘ est </w:t>
+            </w:r>
+            <w:r>
+              <w:t>introuvable</w:t>
+            </w:r>
+          </w:p>
+        </w:tc>
+      </w:tr>
+      <w:tr>
+        <w:trPr>
+          <w:cnfStyle w:val="000000100000"/>
+        </w:trPr>
+        <w:tc>
+          <w:tcPr>
+            <w:cnfStyle w:val="001000000000"/>
+            <w:tcW w:w="1101" w:type="dxa"/>
+            <w:tcBorders>
+              <w:top w:val="single" w:sz="4" w:space="0" w:color="4F6228" w:themeColor="accent3" w:themeShade="80"/>
+              <w:left w:val="single" w:sz="4" w:space="0" w:color="76923C" w:themeColor="accent3" w:themeShade="BF"/>
+              <w:bottom w:val="single" w:sz="4" w:space="0" w:color="4F6228" w:themeColor="accent3" w:themeShade="80"/>
+              <w:right w:val="single" w:sz="4" w:space="0" w:color="76923C" w:themeColor="accent3" w:themeShade="BF"/>
+            </w:tcBorders>
+          </w:tcPr>
+          <w:p>
+            <w:pPr>
+              <w:rPr>
+                <w:color w:val="000000" w:themeColor="text1"/>
+              </w:rPr>
+            </w:pPr>
+            <w:r>
+              <w:rPr>
+                <w:color w:val="000000" w:themeColor="text1"/>
+              </w:rPr>
+              <w:t>107</w:t>
+            </w:r>
+          </w:p>
+        </w:tc>
+        <w:tc>
+          <w:tcPr>
+            <w:tcW w:w="8111" w:type="dxa"/>
+            <w:tcBorders>
+              <w:top w:val="single" w:sz="4" w:space="0" w:color="4F6228" w:themeColor="accent3" w:themeShade="80"/>
+              <w:left w:val="single" w:sz="4" w:space="0" w:color="76923C" w:themeColor="accent3" w:themeShade="BF"/>
+              <w:bottom w:val="single" w:sz="4" w:space="0" w:color="4F6228" w:themeColor="accent3" w:themeShade="80"/>
+              <w:right w:val="single" w:sz="4" w:space="0" w:color="76923C" w:themeColor="accent3" w:themeShade="BF"/>
+            </w:tcBorders>
+          </w:tcPr>
+          <w:p>
+            <w:pPr>
+              <w:cnfStyle w:val="000000100000"/>
+            </w:pPr>
           </w:p>
         </w:tc>
       </w:tr>

</xml_diff>